<commit_message>
before-pull-commit: continue to write enum parser
</commit_message>
<xml_diff>
--- a/src/test/resources/com/wa285/validator/Test.docx
+++ b/src/test/resources/com/wa285/validator/Test.docx
@@ -47,58 +47,41 @@
           <w:sz w:val="17"/>
         </w:rPr>
         <w:tab/>
-        <w:t>Информационно-сервисная служба для обслуживания удаленных пользователей включает следую</w:t>
-        <w:softHyphen/>
-      </w:r>
-    </w:p>
-    <w:p>
-      <w:pPr>
-        <w:pStyle w:val="Normal"/>
-        <w:rPr>
-          <w:rFonts w:ascii="sans-serif" w:hAnsi="sans-serif"/>
-          <w:sz w:val="17"/>
-        </w:rPr>
-      </w:pPr>
-      <w:r>
-        <w:rPr>
-          <w:rFonts w:ascii="sans-serif" w:hAnsi="sans-serif"/>
-          <w:sz w:val="17"/>
-        </w:rPr>
-        <w:t>щие модули:</w:t>
-      </w:r>
-    </w:p>
-    <w:p>
-      <w:pPr>
-        <w:pStyle w:val="Normal"/>
-        <w:rPr>
-          <w:rFonts w:ascii="sans-serif" w:hAnsi="sans-serif"/>
-          <w:sz w:val="17"/>
-        </w:rPr>
-      </w:pPr>
-      <w:r>
-        <w:rPr>
-          <w:rFonts w:ascii="sans-serif" w:hAnsi="sans-serif"/>
-          <w:sz w:val="17"/>
-        </w:rPr>
-        <w:tab/>
-        <w:t>- удаленный заказ.</w:t>
-      </w:r>
-    </w:p>
-    <w:p>
-      <w:pPr>
-        <w:pStyle w:val="Normal"/>
-        <w:rPr>
-          <w:rFonts w:ascii="sans-serif" w:hAnsi="sans-serif"/>
-          <w:sz w:val="17"/>
-        </w:rPr>
-      </w:pPr>
-      <w:r>
-        <w:rPr>
-          <w:rFonts w:ascii="sans-serif" w:hAnsi="sans-serif"/>
-          <w:sz w:val="17"/>
-        </w:rPr>
-        <w:tab/>
-        <w:t>- виртуальная справочная служба.</w:t>
+        <w:t>Информационно-сервисная служба для обслуживания удаленных пользователей включает следующие модули:</w:t>
+      </w:r>
+    </w:p>
+    <w:p>
+      <w:pPr>
+        <w:pStyle w:val="Normal"/>
+        <w:rPr>
+          <w:rFonts w:ascii="sans-serif" w:hAnsi="sans-serif"/>
+          <w:sz w:val="17"/>
+        </w:rPr>
+      </w:pPr>
+      <w:r>
+        <w:rPr>
+          <w:rFonts w:ascii="sans-serif" w:hAnsi="sans-serif"/>
+          <w:sz w:val="17"/>
+        </w:rPr>
+        <w:tab/>
+        <w:t>- удаленный заказ,</w:t>
+      </w:r>
+    </w:p>
+    <w:p>
+      <w:pPr>
+        <w:pStyle w:val="Normal"/>
+        <w:rPr>
+          <w:rFonts w:ascii="sans-serif" w:hAnsi="sans-serif"/>
+          <w:sz w:val="17"/>
+        </w:rPr>
+      </w:pPr>
+      <w:r>
+        <w:rPr>
+          <w:rFonts w:ascii="sans-serif" w:hAnsi="sans-serif"/>
+          <w:sz w:val="17"/>
+        </w:rPr>
+        <w:tab/>
+        <w:t>- виртуальная справочная служба,</w:t>
       </w:r>
     </w:p>
     <w:p>
@@ -174,6 +157,7 @@
           <w:sz w:val="17"/>
         </w:rPr>
       </w:pPr>
+      <w:bookmarkStart w:id="0" w:name="__DdeLink__358_3712781731"/>
       <w:r>
         <w:rPr>
           <w:rFonts w:ascii="sans-serif" w:hAnsi="sans-serif"/>
@@ -242,6 +226,7 @@
           <w:sz w:val="17"/>
         </w:rPr>
       </w:pPr>
+      <w:bookmarkStart w:id="1" w:name="__DdeLink__358_3712781731"/>
       <w:r>
         <w:rPr>
           <w:rFonts w:ascii="sans-serif" w:hAnsi="sans-serif"/>
@@ -250,6 +235,862 @@
         <w:tab/>
         <w:t>д) выходной контроль качества массивов графических образов.</w:t>
       </w:r>
+      <w:bookmarkEnd w:id="1"/>
+    </w:p>
+    <w:p>
+      <w:pPr>
+        <w:pStyle w:val="Normal"/>
+        <w:rPr>
+          <w:rFonts w:ascii="sans-serif" w:hAnsi="sans-serif"/>
+          <w:sz w:val="17"/>
+        </w:rPr>
+      </w:pPr>
+      <w:r>
+        <w:rPr>
+          <w:rFonts w:ascii="sans-serif" w:hAnsi="sans-serif"/>
+          <w:sz w:val="17"/>
+        </w:rPr>
+        <w:tab/>
+      </w:r>
+      <w:r>
+        <w:rPr>
+          <w:rFonts w:ascii="sans-serif" w:hAnsi="sans-serif"/>
+          <w:sz w:val="17"/>
+        </w:rPr>
+        <w:t>е</w:t>
+      </w:r>
+      <w:r>
+        <w:rPr>
+          <w:rFonts w:ascii="sans-serif" w:hAnsi="sans-serif"/>
+          <w:sz w:val="17"/>
+        </w:rPr>
+        <w:t>) первичный осмотр и структурирование исходных материалов.</w:t>
+      </w:r>
+    </w:p>
+    <w:p>
+      <w:pPr>
+        <w:pStyle w:val="Normal"/>
+        <w:rPr>
+          <w:rFonts w:ascii="sans-serif" w:hAnsi="sans-serif"/>
+          <w:sz w:val="17"/>
+        </w:rPr>
+      </w:pPr>
+      <w:r>
+        <w:rPr>
+          <w:rFonts w:ascii="sans-serif" w:hAnsi="sans-serif"/>
+          <w:sz w:val="17"/>
+        </w:rPr>
+        <w:tab/>
+      </w:r>
+      <w:r>
+        <w:rPr>
+          <w:rFonts w:ascii="sans-serif" w:hAnsi="sans-serif"/>
+          <w:sz w:val="17"/>
+        </w:rPr>
+        <w:t>ё</w:t>
+      </w:r>
+      <w:r>
+        <w:rPr>
+          <w:rFonts w:ascii="sans-serif" w:hAnsi="sans-serif"/>
+          <w:sz w:val="17"/>
+        </w:rPr>
+        <w:t>) сканирование документов.</w:t>
+      </w:r>
+    </w:p>
+    <w:p>
+      <w:pPr>
+        <w:pStyle w:val="Normal"/>
+        <w:rPr>
+          <w:rFonts w:ascii="sans-serif" w:hAnsi="sans-serif"/>
+          <w:sz w:val="17"/>
+        </w:rPr>
+      </w:pPr>
+      <w:r>
+        <w:rPr>
+          <w:rFonts w:ascii="sans-serif" w:hAnsi="sans-serif"/>
+          <w:sz w:val="17"/>
+        </w:rPr>
+        <w:tab/>
+      </w:r>
+      <w:r>
+        <w:rPr>
+          <w:rFonts w:ascii="sans-serif" w:hAnsi="sans-serif"/>
+          <w:sz w:val="17"/>
+        </w:rPr>
+        <w:t>ж</w:t>
+      </w:r>
+      <w:r>
+        <w:rPr>
+          <w:rFonts w:ascii="sans-serif" w:hAnsi="sans-serif"/>
+          <w:sz w:val="17"/>
+        </w:rPr>
+        <w:t>) обработка и проверка полученных образов,</w:t>
+      </w:r>
+    </w:p>
+    <w:p>
+      <w:pPr>
+        <w:pStyle w:val="Normal"/>
+        <w:rPr>
+          <w:rFonts w:ascii="sans-serif" w:hAnsi="sans-serif"/>
+          <w:sz w:val="17"/>
+        </w:rPr>
+      </w:pPr>
+      <w:r>
+        <w:rPr>
+          <w:rFonts w:ascii="sans-serif" w:hAnsi="sans-serif"/>
+          <w:sz w:val="17"/>
+        </w:rPr>
+        <w:tab/>
+      </w:r>
+      <w:r>
+        <w:rPr>
+          <w:rFonts w:ascii="sans-serif" w:hAnsi="sans-serif"/>
+          <w:sz w:val="17"/>
+        </w:rPr>
+        <w:t>з</w:t>
+      </w:r>
+      <w:r>
+        <w:rPr>
+          <w:rFonts w:ascii="sans-serif" w:hAnsi="sans-serif"/>
+          <w:sz w:val="17"/>
+        </w:rPr>
+        <w:t>) структурирование оцифрованного массива.</w:t>
+      </w:r>
+    </w:p>
+    <w:p>
+      <w:pPr>
+        <w:pStyle w:val="Normal"/>
+        <w:rPr>
+          <w:rFonts w:ascii="sans-serif" w:hAnsi="sans-serif"/>
+          <w:sz w:val="17"/>
+        </w:rPr>
+      </w:pPr>
+      <w:r>
+        <w:rPr>
+          <w:rFonts w:ascii="sans-serif" w:hAnsi="sans-serif"/>
+          <w:sz w:val="17"/>
+        </w:rPr>
+        <w:tab/>
+      </w:r>
+      <w:r>
+        <w:rPr>
+          <w:rFonts w:ascii="sans-serif" w:hAnsi="sans-serif"/>
+          <w:sz w:val="17"/>
+        </w:rPr>
+        <w:t>и</w:t>
+      </w:r>
+      <w:r>
+        <w:rPr>
+          <w:rFonts w:ascii="sans-serif" w:hAnsi="sans-serif"/>
+          <w:sz w:val="17"/>
+        </w:rPr>
+        <w:t>) выходной контроль качества массивов графических образов.</w:t>
+      </w:r>
+    </w:p>
+    <w:p>
+      <w:pPr>
+        <w:pStyle w:val="Normal"/>
+        <w:rPr>
+          <w:rFonts w:ascii="sans-serif" w:hAnsi="sans-serif"/>
+          <w:sz w:val="17"/>
+        </w:rPr>
+      </w:pPr>
+      <w:r>
+        <w:rPr>
+          <w:rFonts w:ascii="sans-serif" w:hAnsi="sans-serif"/>
+          <w:sz w:val="17"/>
+        </w:rPr>
+        <w:tab/>
+      </w:r>
+      <w:r>
+        <w:rPr>
+          <w:rFonts w:ascii="sans-serif" w:hAnsi="sans-serif"/>
+          <w:sz w:val="17"/>
+        </w:rPr>
+        <w:t>й</w:t>
+      </w:r>
+      <w:r>
+        <w:rPr>
+          <w:rFonts w:ascii="sans-serif" w:hAnsi="sans-serif"/>
+          <w:sz w:val="17"/>
+        </w:rPr>
+        <w:t>) первичный осмотр и структурирование исходных материалов.</w:t>
+      </w:r>
+    </w:p>
+    <w:p>
+      <w:pPr>
+        <w:pStyle w:val="Normal"/>
+        <w:rPr>
+          <w:rFonts w:ascii="sans-serif" w:hAnsi="sans-serif"/>
+          <w:sz w:val="17"/>
+        </w:rPr>
+      </w:pPr>
+      <w:r>
+        <w:rPr>
+          <w:rFonts w:ascii="sans-serif" w:hAnsi="sans-serif"/>
+          <w:sz w:val="17"/>
+        </w:rPr>
+        <w:tab/>
+      </w:r>
+      <w:r>
+        <w:rPr>
+          <w:rFonts w:ascii="sans-serif" w:hAnsi="sans-serif"/>
+          <w:sz w:val="17"/>
+        </w:rPr>
+        <w:t>к</w:t>
+      </w:r>
+      <w:r>
+        <w:rPr>
+          <w:rFonts w:ascii="sans-serif" w:hAnsi="sans-serif"/>
+          <w:sz w:val="17"/>
+        </w:rPr>
+        <w:t>) сканирование документов.</w:t>
+      </w:r>
+    </w:p>
+    <w:p>
+      <w:pPr>
+        <w:pStyle w:val="Normal"/>
+        <w:rPr>
+          <w:rFonts w:ascii="sans-serif" w:hAnsi="sans-serif"/>
+          <w:sz w:val="17"/>
+        </w:rPr>
+      </w:pPr>
+      <w:r>
+        <w:rPr>
+          <w:rFonts w:ascii="sans-serif" w:hAnsi="sans-serif"/>
+          <w:sz w:val="17"/>
+        </w:rPr>
+        <w:tab/>
+      </w:r>
+      <w:r>
+        <w:rPr>
+          <w:rFonts w:ascii="sans-serif" w:hAnsi="sans-serif"/>
+          <w:sz w:val="17"/>
+        </w:rPr>
+        <w:t>л</w:t>
+      </w:r>
+      <w:r>
+        <w:rPr>
+          <w:rFonts w:ascii="sans-serif" w:hAnsi="sans-serif"/>
+          <w:sz w:val="17"/>
+        </w:rPr>
+        <w:t>) обработка и проверка полученных образов,</w:t>
+      </w:r>
+    </w:p>
+    <w:p>
+      <w:pPr>
+        <w:pStyle w:val="Normal"/>
+        <w:rPr>
+          <w:rFonts w:ascii="sans-serif" w:hAnsi="sans-serif"/>
+          <w:sz w:val="17"/>
+        </w:rPr>
+      </w:pPr>
+      <w:r>
+        <w:rPr>
+          <w:rFonts w:ascii="sans-serif" w:hAnsi="sans-serif"/>
+          <w:sz w:val="17"/>
+        </w:rPr>
+        <w:tab/>
+      </w:r>
+      <w:r>
+        <w:rPr>
+          <w:rFonts w:ascii="sans-serif" w:hAnsi="sans-serif"/>
+          <w:sz w:val="17"/>
+        </w:rPr>
+        <w:t>м</w:t>
+      </w:r>
+      <w:r>
+        <w:rPr>
+          <w:rFonts w:ascii="sans-serif" w:hAnsi="sans-serif"/>
+          <w:sz w:val="17"/>
+        </w:rPr>
+        <w:t>) структурирование оцифрованного массива.</w:t>
+      </w:r>
+    </w:p>
+    <w:p>
+      <w:pPr>
+        <w:pStyle w:val="Normal"/>
+        <w:rPr>
+          <w:rFonts w:ascii="sans-serif" w:hAnsi="sans-serif"/>
+          <w:sz w:val="17"/>
+        </w:rPr>
+      </w:pPr>
+      <w:r>
+        <w:rPr>
+          <w:rFonts w:ascii="sans-serif" w:hAnsi="sans-serif"/>
+          <w:sz w:val="17"/>
+        </w:rPr>
+        <w:tab/>
+      </w:r>
+      <w:r>
+        <w:rPr>
+          <w:rFonts w:ascii="sans-serif" w:hAnsi="sans-serif"/>
+          <w:sz w:val="17"/>
+        </w:rPr>
+        <w:t>н</w:t>
+      </w:r>
+      <w:r>
+        <w:rPr>
+          <w:rFonts w:ascii="sans-serif" w:hAnsi="sans-serif"/>
+          <w:sz w:val="17"/>
+        </w:rPr>
+        <w:t>) выходной контроль качества массивов графических образов.</w:t>
+      </w:r>
+    </w:p>
+    <w:p>
+      <w:pPr>
+        <w:pStyle w:val="Normal"/>
+        <w:rPr>
+          <w:rFonts w:ascii="sans-serif" w:hAnsi="sans-serif"/>
+          <w:sz w:val="17"/>
+        </w:rPr>
+      </w:pPr>
+      <w:r>
+        <w:rPr>
+          <w:rFonts w:ascii="sans-serif" w:hAnsi="sans-serif"/>
+          <w:sz w:val="17"/>
+        </w:rPr>
+        <w:tab/>
+      </w:r>
+      <w:r>
+        <w:rPr>
+          <w:rFonts w:ascii="sans-serif" w:hAnsi="sans-serif"/>
+          <w:sz w:val="17"/>
+        </w:rPr>
+        <w:t>о</w:t>
+      </w:r>
+      <w:r>
+        <w:rPr>
+          <w:rFonts w:ascii="sans-serif" w:hAnsi="sans-serif"/>
+          <w:sz w:val="17"/>
+        </w:rPr>
+        <w:t>) первичный осмотр и структурирование исходных материалов.</w:t>
+      </w:r>
+    </w:p>
+    <w:p>
+      <w:pPr>
+        <w:pStyle w:val="Normal"/>
+        <w:rPr>
+          <w:rFonts w:ascii="sans-serif" w:hAnsi="sans-serif"/>
+          <w:sz w:val="17"/>
+        </w:rPr>
+      </w:pPr>
+      <w:r>
+        <w:rPr>
+          <w:rFonts w:ascii="sans-serif" w:hAnsi="sans-serif"/>
+          <w:sz w:val="17"/>
+        </w:rPr>
+        <w:tab/>
+      </w:r>
+      <w:r>
+        <w:rPr>
+          <w:rFonts w:ascii="sans-serif" w:hAnsi="sans-serif"/>
+          <w:sz w:val="17"/>
+        </w:rPr>
+        <w:t>п</w:t>
+      </w:r>
+      <w:r>
+        <w:rPr>
+          <w:rFonts w:ascii="sans-serif" w:hAnsi="sans-serif"/>
+          <w:sz w:val="17"/>
+        </w:rPr>
+        <w:t>) сканирование документов.</w:t>
+      </w:r>
+    </w:p>
+    <w:p>
+      <w:pPr>
+        <w:pStyle w:val="Normal"/>
+        <w:rPr>
+          <w:rFonts w:ascii="sans-serif" w:hAnsi="sans-serif"/>
+          <w:sz w:val="17"/>
+        </w:rPr>
+      </w:pPr>
+      <w:r>
+        <w:rPr>
+          <w:rFonts w:ascii="sans-serif" w:hAnsi="sans-serif"/>
+          <w:sz w:val="17"/>
+        </w:rPr>
+        <w:tab/>
+      </w:r>
+      <w:r>
+        <w:rPr>
+          <w:rFonts w:ascii="sans-serif" w:hAnsi="sans-serif"/>
+          <w:sz w:val="17"/>
+        </w:rPr>
+        <w:t>р</w:t>
+      </w:r>
+      <w:r>
+        <w:rPr>
+          <w:rFonts w:ascii="sans-serif" w:hAnsi="sans-serif"/>
+          <w:sz w:val="17"/>
+        </w:rPr>
+        <w:t>) обработка и проверка полученных образов,</w:t>
+      </w:r>
+    </w:p>
+    <w:p>
+      <w:pPr>
+        <w:pStyle w:val="Normal"/>
+        <w:rPr>
+          <w:rFonts w:ascii="sans-serif" w:hAnsi="sans-serif"/>
+          <w:sz w:val="17"/>
+        </w:rPr>
+      </w:pPr>
+      <w:r>
+        <w:rPr>
+          <w:rFonts w:ascii="sans-serif" w:hAnsi="sans-serif"/>
+          <w:sz w:val="17"/>
+        </w:rPr>
+        <w:tab/>
+      </w:r>
+      <w:r>
+        <w:rPr>
+          <w:rFonts w:ascii="sans-serif" w:hAnsi="sans-serif"/>
+          <w:sz w:val="17"/>
+        </w:rPr>
+        <w:t>с</w:t>
+      </w:r>
+      <w:r>
+        <w:rPr>
+          <w:rFonts w:ascii="sans-serif" w:hAnsi="sans-serif"/>
+          <w:sz w:val="17"/>
+        </w:rPr>
+        <w:t>) структурирование оцифрованного массива.</w:t>
+      </w:r>
+    </w:p>
+    <w:p>
+      <w:pPr>
+        <w:pStyle w:val="Normal"/>
+        <w:rPr>
+          <w:rFonts w:ascii="sans-serif" w:hAnsi="sans-serif"/>
+          <w:sz w:val="17"/>
+        </w:rPr>
+      </w:pPr>
+      <w:r>
+        <w:rPr>
+          <w:rFonts w:ascii="sans-serif" w:hAnsi="sans-serif"/>
+          <w:sz w:val="17"/>
+        </w:rPr>
+        <w:tab/>
+      </w:r>
+      <w:r>
+        <w:rPr>
+          <w:rFonts w:ascii="sans-serif" w:hAnsi="sans-serif"/>
+          <w:sz w:val="17"/>
+        </w:rPr>
+        <w:t>т</w:t>
+      </w:r>
+      <w:r>
+        <w:rPr>
+          <w:rFonts w:ascii="sans-serif" w:hAnsi="sans-serif"/>
+          <w:sz w:val="17"/>
+        </w:rPr>
+        <w:t>) выходной контроль качества массивов графических образов.</w:t>
+      </w:r>
+    </w:p>
+    <w:p>
+      <w:pPr>
+        <w:pStyle w:val="Normal"/>
+        <w:rPr>
+          <w:rFonts w:ascii="sans-serif" w:hAnsi="sans-serif"/>
+          <w:sz w:val="17"/>
+        </w:rPr>
+      </w:pPr>
+      <w:r>
+        <w:rPr>
+          <w:rFonts w:ascii="sans-serif" w:hAnsi="sans-serif"/>
+          <w:sz w:val="17"/>
+        </w:rPr>
+        <w:tab/>
+      </w:r>
+      <w:r>
+        <w:rPr>
+          <w:rFonts w:ascii="sans-serif" w:hAnsi="sans-serif"/>
+          <w:sz w:val="17"/>
+        </w:rPr>
+        <w:t>у</w:t>
+      </w:r>
+      <w:r>
+        <w:rPr>
+          <w:rFonts w:ascii="sans-serif" w:hAnsi="sans-serif"/>
+          <w:sz w:val="17"/>
+        </w:rPr>
+        <w:t>) первичный осмотр и структурирование исходных материалов.</w:t>
+      </w:r>
+    </w:p>
+    <w:p>
+      <w:pPr>
+        <w:pStyle w:val="Normal"/>
+        <w:rPr>
+          <w:rFonts w:ascii="sans-serif" w:hAnsi="sans-serif"/>
+          <w:sz w:val="17"/>
+        </w:rPr>
+      </w:pPr>
+      <w:r>
+        <w:rPr>
+          <w:rFonts w:ascii="sans-serif" w:hAnsi="sans-serif"/>
+          <w:sz w:val="17"/>
+        </w:rPr>
+        <w:tab/>
+      </w:r>
+      <w:r>
+        <w:rPr>
+          <w:rFonts w:ascii="sans-serif" w:hAnsi="sans-serif"/>
+          <w:sz w:val="17"/>
+        </w:rPr>
+        <w:t>ф</w:t>
+      </w:r>
+      <w:r>
+        <w:rPr>
+          <w:rFonts w:ascii="sans-serif" w:hAnsi="sans-serif"/>
+          <w:sz w:val="17"/>
+        </w:rPr>
+        <w:t>) сканирование документов.</w:t>
+      </w:r>
+    </w:p>
+    <w:p>
+      <w:pPr>
+        <w:pStyle w:val="Normal"/>
+        <w:rPr>
+          <w:rFonts w:ascii="sans-serif" w:hAnsi="sans-serif"/>
+          <w:sz w:val="17"/>
+        </w:rPr>
+      </w:pPr>
+      <w:r>
+        <w:rPr>
+          <w:rFonts w:ascii="sans-serif" w:hAnsi="sans-serif"/>
+          <w:sz w:val="17"/>
+        </w:rPr>
+        <w:tab/>
+      </w:r>
+      <w:r>
+        <w:rPr>
+          <w:rFonts w:ascii="sans-serif" w:hAnsi="sans-serif"/>
+          <w:sz w:val="17"/>
+        </w:rPr>
+        <w:t>х</w:t>
+      </w:r>
+      <w:r>
+        <w:rPr>
+          <w:rFonts w:ascii="sans-serif" w:hAnsi="sans-serif"/>
+          <w:sz w:val="17"/>
+        </w:rPr>
+        <w:t>) обработка и проверка полученных образов,</w:t>
+      </w:r>
+    </w:p>
+    <w:p>
+      <w:pPr>
+        <w:pStyle w:val="Normal"/>
+        <w:rPr>
+          <w:rFonts w:ascii="sans-serif" w:hAnsi="sans-serif"/>
+          <w:sz w:val="17"/>
+        </w:rPr>
+      </w:pPr>
+      <w:r>
+        <w:rPr>
+          <w:rFonts w:ascii="sans-serif" w:hAnsi="sans-serif"/>
+          <w:sz w:val="17"/>
+        </w:rPr>
+        <w:tab/>
+      </w:r>
+      <w:r>
+        <w:rPr>
+          <w:rFonts w:ascii="sans-serif" w:hAnsi="sans-serif"/>
+          <w:sz w:val="17"/>
+        </w:rPr>
+        <w:t>ц</w:t>
+      </w:r>
+      <w:r>
+        <w:rPr>
+          <w:rFonts w:ascii="sans-serif" w:hAnsi="sans-serif"/>
+          <w:sz w:val="17"/>
+        </w:rPr>
+        <w:t>) структурирование оцифрованного массива.</w:t>
+      </w:r>
+    </w:p>
+    <w:p>
+      <w:pPr>
+        <w:pStyle w:val="Normal"/>
+        <w:rPr>
+          <w:rFonts w:ascii="sans-serif" w:hAnsi="sans-serif"/>
+          <w:sz w:val="17"/>
+        </w:rPr>
+      </w:pPr>
+      <w:r>
+        <w:rPr>
+          <w:rFonts w:ascii="sans-serif" w:hAnsi="sans-serif"/>
+          <w:sz w:val="17"/>
+        </w:rPr>
+        <w:tab/>
+      </w:r>
+      <w:r>
+        <w:rPr>
+          <w:rFonts w:ascii="sans-serif" w:hAnsi="sans-serif"/>
+          <w:sz w:val="17"/>
+        </w:rPr>
+        <w:t>ч</w:t>
+      </w:r>
+      <w:r>
+        <w:rPr>
+          <w:rFonts w:ascii="sans-serif" w:hAnsi="sans-serif"/>
+          <w:sz w:val="17"/>
+        </w:rPr>
+        <w:t>) выходной контроль качества массивов графических образов.</w:t>
+      </w:r>
+    </w:p>
+    <w:p>
+      <w:pPr>
+        <w:pStyle w:val="Normal"/>
+        <w:rPr>
+          <w:rFonts w:ascii="sans-serif" w:hAnsi="sans-serif"/>
+          <w:sz w:val="17"/>
+        </w:rPr>
+      </w:pPr>
+      <w:r>
+        <w:rPr>
+          <w:rFonts w:ascii="sans-serif" w:hAnsi="sans-serif"/>
+          <w:sz w:val="17"/>
+        </w:rPr>
+        <w:tab/>
+      </w:r>
+      <w:r>
+        <w:rPr>
+          <w:rFonts w:ascii="sans-serif" w:hAnsi="sans-serif"/>
+          <w:sz w:val="17"/>
+        </w:rPr>
+        <w:t>ш</w:t>
+      </w:r>
+      <w:r>
+        <w:rPr>
+          <w:rFonts w:ascii="sans-serif" w:hAnsi="sans-serif"/>
+          <w:sz w:val="17"/>
+        </w:rPr>
+        <w:t>) первичный осмотр и структурирование исходных материалов.</w:t>
+      </w:r>
+    </w:p>
+    <w:p>
+      <w:pPr>
+        <w:pStyle w:val="Normal"/>
+        <w:rPr>
+          <w:rFonts w:ascii="sans-serif" w:hAnsi="sans-serif"/>
+          <w:sz w:val="17"/>
+        </w:rPr>
+      </w:pPr>
+      <w:r>
+        <w:rPr>
+          <w:rFonts w:ascii="sans-serif" w:hAnsi="sans-serif"/>
+          <w:sz w:val="17"/>
+        </w:rPr>
+        <w:tab/>
+      </w:r>
+      <w:r>
+        <w:rPr>
+          <w:rFonts w:ascii="sans-serif" w:hAnsi="sans-serif"/>
+          <w:sz w:val="17"/>
+        </w:rPr>
+        <w:t>щ</w:t>
+      </w:r>
+      <w:r>
+        <w:rPr>
+          <w:rFonts w:ascii="sans-serif" w:hAnsi="sans-serif"/>
+          <w:sz w:val="17"/>
+        </w:rPr>
+        <w:t>) сканирование документов.</w:t>
+      </w:r>
+    </w:p>
+    <w:p>
+      <w:pPr>
+        <w:pStyle w:val="Normal"/>
+        <w:rPr>
+          <w:rFonts w:ascii="sans-serif" w:hAnsi="sans-serif"/>
+          <w:sz w:val="17"/>
+        </w:rPr>
+      </w:pPr>
+      <w:r>
+        <w:rPr>
+          <w:rFonts w:ascii="sans-serif" w:hAnsi="sans-serif"/>
+          <w:sz w:val="17"/>
+        </w:rPr>
+        <w:tab/>
+      </w:r>
+      <w:r>
+        <w:rPr>
+          <w:rFonts w:ascii="sans-serif" w:hAnsi="sans-serif"/>
+          <w:sz w:val="17"/>
+        </w:rPr>
+        <w:t>ъ</w:t>
+      </w:r>
+      <w:r>
+        <w:rPr>
+          <w:rFonts w:ascii="sans-serif" w:hAnsi="sans-serif"/>
+          <w:sz w:val="17"/>
+        </w:rPr>
+        <w:t>) обработка и проверка полученных образов,</w:t>
+      </w:r>
+    </w:p>
+    <w:p>
+      <w:pPr>
+        <w:pStyle w:val="Normal"/>
+        <w:rPr>
+          <w:rFonts w:ascii="sans-serif" w:hAnsi="sans-serif"/>
+          <w:sz w:val="17"/>
+        </w:rPr>
+      </w:pPr>
+      <w:r>
+        <w:rPr>
+          <w:rFonts w:ascii="sans-serif" w:hAnsi="sans-serif"/>
+          <w:sz w:val="17"/>
+        </w:rPr>
+        <w:tab/>
+      </w:r>
+      <w:r>
+        <w:rPr>
+          <w:rFonts w:ascii="sans-serif" w:hAnsi="sans-serif"/>
+          <w:sz w:val="17"/>
+        </w:rPr>
+        <w:t>ы</w:t>
+      </w:r>
+      <w:r>
+        <w:rPr>
+          <w:rFonts w:ascii="sans-serif" w:hAnsi="sans-serif"/>
+          <w:sz w:val="17"/>
+        </w:rPr>
+        <w:t>) структурирование оцифрованного массива.</w:t>
+      </w:r>
+    </w:p>
+    <w:p>
+      <w:pPr>
+        <w:pStyle w:val="Normal"/>
+        <w:rPr>
+          <w:rFonts w:ascii="sans-serif" w:hAnsi="sans-serif"/>
+          <w:sz w:val="17"/>
+        </w:rPr>
+      </w:pPr>
+      <w:r>
+        <w:rPr>
+          <w:rFonts w:ascii="sans-serif" w:hAnsi="sans-serif"/>
+          <w:sz w:val="17"/>
+        </w:rPr>
+        <w:tab/>
+      </w:r>
+      <w:r>
+        <w:rPr>
+          <w:rFonts w:ascii="sans-serif" w:hAnsi="sans-serif"/>
+          <w:sz w:val="17"/>
+        </w:rPr>
+        <w:t>ь</w:t>
+      </w:r>
+      <w:r>
+        <w:rPr>
+          <w:rFonts w:ascii="sans-serif" w:hAnsi="sans-serif"/>
+          <w:sz w:val="17"/>
+        </w:rPr>
+        <w:t>) выходной контроль качества массивов графических образов.</w:t>
+      </w:r>
+    </w:p>
+    <w:p>
+      <w:pPr>
+        <w:pStyle w:val="Normal"/>
+        <w:rPr>
+          <w:rFonts w:ascii="sans-serif" w:hAnsi="sans-serif"/>
+          <w:sz w:val="17"/>
+        </w:rPr>
+      </w:pPr>
+      <w:r>
+        <w:rPr>
+          <w:rFonts w:ascii="sans-serif" w:hAnsi="sans-serif"/>
+          <w:sz w:val="17"/>
+        </w:rPr>
+        <w:tab/>
+      </w:r>
+      <w:r>
+        <w:rPr>
+          <w:rFonts w:ascii="sans-serif" w:hAnsi="sans-serif"/>
+          <w:sz w:val="17"/>
+        </w:rPr>
+        <w:t>э</w:t>
+      </w:r>
+      <w:r>
+        <w:rPr>
+          <w:rFonts w:ascii="sans-serif" w:hAnsi="sans-serif"/>
+          <w:sz w:val="17"/>
+        </w:rPr>
+        <w:t>) первичный осмотр и структурирование исходных материалов.</w:t>
+      </w:r>
+    </w:p>
+    <w:p>
+      <w:pPr>
+        <w:pStyle w:val="Normal"/>
+        <w:rPr>
+          <w:rFonts w:ascii="sans-serif" w:hAnsi="sans-serif"/>
+          <w:sz w:val="17"/>
+        </w:rPr>
+      </w:pPr>
+      <w:r>
+        <w:rPr>
+          <w:rFonts w:ascii="sans-serif" w:hAnsi="sans-serif"/>
+          <w:sz w:val="17"/>
+        </w:rPr>
+        <w:tab/>
+      </w:r>
+      <w:r>
+        <w:rPr>
+          <w:rFonts w:ascii="sans-serif" w:hAnsi="sans-serif"/>
+          <w:sz w:val="17"/>
+        </w:rPr>
+        <w:t>ю</w:t>
+      </w:r>
+      <w:r>
+        <w:rPr>
+          <w:rFonts w:ascii="sans-serif" w:hAnsi="sans-serif"/>
+          <w:sz w:val="17"/>
+        </w:rPr>
+        <w:t>) сканирование документов.</w:t>
+      </w:r>
+    </w:p>
+    <w:p>
+      <w:pPr>
+        <w:pStyle w:val="Normal"/>
+        <w:rPr>
+          <w:rFonts w:ascii="sans-serif" w:hAnsi="sans-serif"/>
+          <w:sz w:val="17"/>
+        </w:rPr>
+      </w:pPr>
+      <w:r>
+        <w:rPr>
+          <w:rFonts w:ascii="sans-serif" w:hAnsi="sans-serif"/>
+          <w:sz w:val="17"/>
+        </w:rPr>
+        <w:tab/>
+      </w:r>
+      <w:r>
+        <w:rPr>
+          <w:rFonts w:ascii="sans-serif" w:hAnsi="sans-serif"/>
+          <w:sz w:val="17"/>
+        </w:rPr>
+        <w:t>я</w:t>
+      </w:r>
+      <w:r>
+        <w:rPr>
+          <w:rFonts w:ascii="sans-serif" w:hAnsi="sans-serif"/>
+          <w:sz w:val="17"/>
+        </w:rPr>
+        <w:t>) обработка и проверка полученных образов,</w:t>
+      </w:r>
+    </w:p>
+    <w:p>
+      <w:pPr>
+        <w:pStyle w:val="Normal"/>
+        <w:rPr>
+          <w:rFonts w:ascii="sans-serif" w:hAnsi="sans-serif"/>
+          <w:sz w:val="17"/>
+        </w:rPr>
+      </w:pPr>
+      <w:r>
+        <w:rPr>
+          <w:rFonts w:ascii="sans-serif" w:hAnsi="sans-serif"/>
+          <w:sz w:val="17"/>
+        </w:rPr>
+      </w:r>
     </w:p>
     <w:p>
       <w:pPr>
@@ -296,24 +1137,21 @@
           <w:sz w:val="17"/>
         </w:rPr>
         <w:tab/>
-        <w:t>8.2.3 Камеральные и лабораторные исследования включали разделение всего выявленного видо</w:t>
-        <w:softHyphen/>
-      </w:r>
-    </w:p>
-    <w:p>
-      <w:pPr>
-        <w:pStyle w:val="Normal"/>
-        <w:rPr>
-          <w:rFonts w:ascii="sans-serif" w:hAnsi="sans-serif"/>
-          <w:sz w:val="17"/>
-        </w:rPr>
-      </w:pPr>
-      <w:r>
-        <w:rPr>
-          <w:rFonts w:ascii="sans-serif" w:hAnsi="sans-serif"/>
-          <w:sz w:val="17"/>
-        </w:rPr>
-        <w:t>вого состава растений на четыре группы по степени использования их копытными:</w:t>
+        <w:t>8.2.3 Камеральные и лабораторные исследования включали разделение всего выявленного вид</w:t>
+      </w:r>
+      <w:r>
+        <w:rPr>
+          <w:rFonts w:ascii="sans-serif" w:hAnsi="sans-serif"/>
+          <w:sz w:val="17"/>
+        </w:rPr>
+        <w:t xml:space="preserve">ового </w:t>
+      </w:r>
+      <w:r>
+        <w:rPr>
+          <w:rFonts w:ascii="sans-serif" w:hAnsi="sans-serif"/>
+          <w:sz w:val="17"/>
+        </w:rPr>
+        <w:t>состава растений на четыре группы по степени использования их копытными:</w:t>
       </w:r>
     </w:p>
     <w:p>
@@ -429,23 +1267,7 @@
           <w:sz w:val="17"/>
         </w:rPr>
         <w:tab/>
-        <w:t>7.6.4 Разрабатываемое сверхмощное устройство можно будет применять в различных отраслях</w:t>
-      </w:r>
-    </w:p>
-    <w:p>
-      <w:pPr>
-        <w:pStyle w:val="Normal"/>
-        <w:rPr>
-          <w:rFonts w:ascii="sans-serif" w:hAnsi="sans-serif"/>
-          <w:sz w:val="17"/>
-        </w:rPr>
-      </w:pPr>
-      <w:r>
-        <w:rPr>
-          <w:rFonts w:ascii="sans-serif" w:hAnsi="sans-serif"/>
-          <w:sz w:val="17"/>
-        </w:rPr>
-        <w:t>реального сектора экономики:</w:t>
+        <w:t>7.6.4 Разрабатываемое сверхмощное устройство можно будет применять в различных отраслях реального сектора экономики:</w:t>
       </w:r>
     </w:p>
     <w:p>
@@ -570,16 +1392,81 @@
     <w:p>
       <w:pPr>
         <w:pStyle w:val="Normal"/>
-        <w:widowControl/>
-        <w:pBdr/>
-        <w:shd w:val="clear" w:fill="auto"/>
-        <w:spacing w:lineRule="auto" w:line="240" w:before="0" w:after="0"/>
-        <w:ind w:left="0" w:right="0" w:hanging="0"/>
-        <w:jc w:val="left"/>
-        <w:rPr/>
-      </w:pPr>
-      <w:r>
-        <w:rPr/>
+        <w:rPr>
+          <w:rFonts w:ascii="sans-serif" w:hAnsi="sans-serif"/>
+          <w:sz w:val="17"/>
+        </w:rPr>
+      </w:pPr>
+      <w:r>
+        <w:rPr>
+          <w:rFonts w:ascii="sans-serif" w:hAnsi="sans-serif"/>
+          <w:sz w:val="17"/>
+        </w:rPr>
+        <w:tab/>
+        <w:t>7.6.</w:t>
+      </w:r>
+      <w:r>
+        <w:rPr>
+          <w:rFonts w:ascii="sans-serif" w:hAnsi="sans-serif"/>
+          <w:sz w:val="17"/>
+        </w:rPr>
+        <w:t>5</w:t>
+      </w:r>
+      <w:r>
+        <w:rPr>
+          <w:rFonts w:ascii="sans-serif" w:hAnsi="sans-serif"/>
+          <w:sz w:val="17"/>
+        </w:rPr>
+        <w:t xml:space="preserve"> Разрабатываемое сверхмощное устройство можно будет применять в различных отраслях реального сектора экономики:</w:t>
+      </w:r>
+    </w:p>
+    <w:p>
+      <w:pPr>
+        <w:pStyle w:val="Normal"/>
+        <w:rPr>
+          <w:rFonts w:ascii="sans-serif" w:hAnsi="sans-serif"/>
+          <w:sz w:val="17"/>
+        </w:rPr>
+      </w:pPr>
+      <w:r>
+        <w:rPr>
+          <w:rFonts w:ascii="sans-serif" w:hAnsi="sans-serif"/>
+          <w:sz w:val="17"/>
+        </w:rPr>
+        <w:tab/>
+        <w:t>1) для очистки отливок от формовочной смеси:</w:t>
+      </w:r>
+    </w:p>
+    <w:p>
+      <w:pPr>
+        <w:pStyle w:val="Normal"/>
+        <w:rPr>
+          <w:rFonts w:ascii="sans-serif" w:hAnsi="sans-serif"/>
+          <w:sz w:val="17"/>
+        </w:rPr>
+      </w:pPr>
+      <w:r>
+        <w:rPr>
+          <w:rFonts w:ascii="sans-serif" w:hAnsi="sans-serif"/>
+          <w:sz w:val="17"/>
+        </w:rPr>
+        <w:tab/>
+        <w:t>б) ещё для чего-то</w:t>
+      </w:r>
+    </w:p>
+    <w:p>
+      <w:pPr>
+        <w:pStyle w:val="Normal"/>
+        <w:rPr>
+          <w:rFonts w:ascii="sans-serif" w:hAnsi="sans-serif"/>
+          <w:sz w:val="17"/>
+        </w:rPr>
+      </w:pPr>
+      <w:r>
+        <w:rPr>
+          <w:rFonts w:ascii="sans-serif" w:hAnsi="sans-serif"/>
+          <w:sz w:val="17"/>
+        </w:rPr>
       </w:r>
     </w:p>
     <w:sectPr>

</xml_diff>

<commit_message>
Fix structural element search
</commit_message>
<xml_diff>
--- a/src/test/resources/com/wa285/validator/Test.docx
+++ b/src/test/resources/com/wa285/validator/Test.docx
@@ -23,6 +23,28 @@
           <w:rFonts w:ascii="sans-serif" w:hAnsi="sans-serif"/>
           <w:sz w:val="17"/>
         </w:rPr>
+        <w:t>Введение</w:t>
+      </w:r>
+    </w:p>
+    <w:p>
+      <w:pPr>
+        <w:pStyle w:val="Normal"/>
+        <w:widowControl/>
+        <w:pBdr/>
+        <w:shd w:val="clear" w:fill="auto"/>
+        <w:spacing w:lineRule="auto" w:line="240" w:before="0" w:after="0"/>
+        <w:ind w:left="0" w:right="0" w:hanging="0"/>
+        <w:jc w:val="left"/>
+        <w:rPr>
+          <w:rFonts w:ascii="sans-serif" w:hAnsi="sans-serif"/>
+          <w:sz w:val="17"/>
+        </w:rPr>
+      </w:pPr>
+      <w:r>
+        <w:rPr>
+          <w:rFonts w:ascii="sans-serif" w:hAnsi="sans-serif"/>
+          <w:sz w:val="17"/>
+        </w:rPr>
         <w:t xml:space="preserve">Пример </w:t>
       </w:r>
       <w:r>
@@ -139,7 +161,6 @@
           <w:sz w:val="17"/>
         </w:rPr>
       </w:pPr>
-      <w:bookmarkStart w:id="1" w:name="__DdeLink__361_3712781731"/>
       <w:r>
         <w:rPr>
           <w:rFonts w:ascii="sans-serif" w:hAnsi="sans-serif"/>
@@ -179,24 +200,24 @@
           <w:sz w:val="17"/>
         </w:rPr>
         <w:tab/>
-        <w:t>а) первичный осмотр и структурирование исходных материалов.</w:t>
-      </w:r>
-    </w:p>
-    <w:p>
-      <w:pPr>
-        <w:pStyle w:val="Normal"/>
-        <w:rPr>
-          <w:rFonts w:ascii="sans-serif" w:hAnsi="sans-serif"/>
-          <w:sz w:val="17"/>
-        </w:rPr>
-      </w:pPr>
-      <w:r>
-        <w:rPr>
-          <w:rFonts w:ascii="sans-serif" w:hAnsi="sans-serif"/>
-          <w:sz w:val="17"/>
-        </w:rPr>
-        <w:tab/>
-        <w:t>б) сканирование документов.</w:t>
+        <w:t>а) первичный осмотр и структурирование исходных материалов,</w:t>
+      </w:r>
+    </w:p>
+    <w:p>
+      <w:pPr>
+        <w:pStyle w:val="Normal"/>
+        <w:rPr>
+          <w:rFonts w:ascii="sans-serif" w:hAnsi="sans-serif"/>
+          <w:sz w:val="17"/>
+        </w:rPr>
+      </w:pPr>
+      <w:r>
+        <w:rPr>
+          <w:rFonts w:ascii="sans-serif" w:hAnsi="sans-serif"/>
+          <w:sz w:val="17"/>
+        </w:rPr>
+        <w:tab/>
+        <w:t>б) сканирование документов,</w:t>
       </w:r>
     </w:p>
     <w:p>
@@ -277,6 +298,156 @@
           <w:rFonts w:ascii="sans-serif" w:hAnsi="sans-serif"/>
           <w:sz w:val="17"/>
         </w:rPr>
+        <w:t>) первичный осмотр и структурирование исходных материалов,</w:t>
+      </w:r>
+    </w:p>
+    <w:p>
+      <w:pPr>
+        <w:pStyle w:val="Normal"/>
+        <w:rPr>
+          <w:rFonts w:ascii="sans-serif" w:hAnsi="sans-serif"/>
+          <w:sz w:val="17"/>
+        </w:rPr>
+      </w:pPr>
+      <w:r>
+        <w:rPr>
+          <w:rFonts w:ascii="sans-serif" w:hAnsi="sans-serif"/>
+          <w:sz w:val="17"/>
+        </w:rPr>
+        <w:tab/>
+      </w:r>
+      <w:r>
+        <w:rPr>
+          <w:rFonts w:ascii="sans-serif" w:hAnsi="sans-serif"/>
+          <w:sz w:val="17"/>
+        </w:rPr>
+        <w:t>ё</w:t>
+      </w:r>
+      <w:r>
+        <w:rPr>
+          <w:rFonts w:ascii="sans-serif" w:hAnsi="sans-serif"/>
+          <w:sz w:val="17"/>
+        </w:rPr>
+        <w:t>) сканирование документов.</w:t>
+      </w:r>
+    </w:p>
+    <w:p>
+      <w:pPr>
+        <w:pStyle w:val="Normal"/>
+        <w:rPr>
+          <w:rFonts w:ascii="sans-serif" w:hAnsi="sans-serif"/>
+          <w:sz w:val="17"/>
+        </w:rPr>
+      </w:pPr>
+      <w:r>
+        <w:rPr>
+          <w:rFonts w:ascii="sans-serif" w:hAnsi="sans-serif"/>
+          <w:sz w:val="17"/>
+        </w:rPr>
+        <w:tab/>
+      </w:r>
+      <w:r>
+        <w:rPr>
+          <w:rFonts w:ascii="sans-serif" w:hAnsi="sans-serif"/>
+          <w:sz w:val="17"/>
+        </w:rPr>
+        <w:t>ж</w:t>
+      </w:r>
+      <w:r>
+        <w:rPr>
+          <w:rFonts w:ascii="sans-serif" w:hAnsi="sans-serif"/>
+          <w:sz w:val="17"/>
+        </w:rPr>
+        <w:t>) обработка и проверка полученных образов,</w:t>
+      </w:r>
+    </w:p>
+    <w:p>
+      <w:pPr>
+        <w:pStyle w:val="Normal"/>
+        <w:rPr>
+          <w:rFonts w:ascii="sans-serif" w:hAnsi="sans-serif"/>
+          <w:sz w:val="17"/>
+        </w:rPr>
+      </w:pPr>
+      <w:r>
+        <w:rPr>
+          <w:rFonts w:ascii="sans-serif" w:hAnsi="sans-serif"/>
+          <w:sz w:val="17"/>
+        </w:rPr>
+        <w:tab/>
+      </w:r>
+      <w:r>
+        <w:rPr>
+          <w:rFonts w:ascii="sans-serif" w:hAnsi="sans-serif"/>
+          <w:sz w:val="17"/>
+        </w:rPr>
+        <w:t>з</w:t>
+      </w:r>
+      <w:r>
+        <w:rPr>
+          <w:rFonts w:ascii="sans-serif" w:hAnsi="sans-serif"/>
+          <w:sz w:val="17"/>
+        </w:rPr>
+        <w:t>) структурирование оцифрованного массива.</w:t>
+      </w:r>
+    </w:p>
+    <w:p>
+      <w:pPr>
+        <w:pStyle w:val="Normal"/>
+        <w:rPr>
+          <w:rFonts w:ascii="sans-serif" w:hAnsi="sans-serif"/>
+          <w:sz w:val="17"/>
+        </w:rPr>
+      </w:pPr>
+      <w:r>
+        <w:rPr>
+          <w:rFonts w:ascii="sans-serif" w:hAnsi="sans-serif"/>
+          <w:sz w:val="17"/>
+        </w:rPr>
+        <w:tab/>
+      </w:r>
+      <w:r>
+        <w:rPr>
+          <w:rFonts w:ascii="sans-serif" w:hAnsi="sans-serif"/>
+          <w:sz w:val="17"/>
+        </w:rPr>
+        <w:t>и</w:t>
+      </w:r>
+      <w:r>
+        <w:rPr>
+          <w:rFonts w:ascii="sans-serif" w:hAnsi="sans-serif"/>
+          <w:sz w:val="17"/>
+        </w:rPr>
+        <w:t>) выходной контроль качества массивов графических образов.</w:t>
+      </w:r>
+    </w:p>
+    <w:p>
+      <w:pPr>
+        <w:pStyle w:val="Normal"/>
+        <w:rPr>
+          <w:rFonts w:ascii="sans-serif" w:hAnsi="sans-serif"/>
+          <w:sz w:val="17"/>
+        </w:rPr>
+      </w:pPr>
+      <w:r>
+        <w:rPr>
+          <w:rFonts w:ascii="sans-serif" w:hAnsi="sans-serif"/>
+          <w:sz w:val="17"/>
+        </w:rPr>
+        <w:tab/>
+      </w:r>
+      <w:r>
+        <w:rPr>
+          <w:rFonts w:ascii="sans-serif" w:hAnsi="sans-serif"/>
+          <w:sz w:val="17"/>
+        </w:rPr>
+        <w:t>й</w:t>
+      </w:r>
+      <w:r>
+        <w:rPr>
+          <w:rFonts w:ascii="sans-serif" w:hAnsi="sans-serif"/>
+          <w:sz w:val="17"/>
+        </w:rPr>
         <w:t>) первичный осмотр и структурирование исходных материалов.</w:t>
       </w:r>
     </w:p>
@@ -300,7 +471,7 @@
           <w:rFonts w:ascii="sans-serif" w:hAnsi="sans-serif"/>
           <w:sz w:val="17"/>
         </w:rPr>
-        <w:t>ё</w:t>
+        <w:t>к</w:t>
       </w:r>
       <w:r>
         <w:rPr>
@@ -330,7 +501,7 @@
           <w:rFonts w:ascii="sans-serif" w:hAnsi="sans-serif"/>
           <w:sz w:val="17"/>
         </w:rPr>
-        <w:t>ж</w:t>
+        <w:t>л</w:t>
       </w:r>
       <w:r>
         <w:rPr>
@@ -360,7 +531,7 @@
           <w:rFonts w:ascii="sans-serif" w:hAnsi="sans-serif"/>
           <w:sz w:val="17"/>
         </w:rPr>
-        <w:t>з</w:t>
+        <w:t>м</w:t>
       </w:r>
       <w:r>
         <w:rPr>
@@ -390,7 +561,7 @@
           <w:rFonts w:ascii="sans-serif" w:hAnsi="sans-serif"/>
           <w:sz w:val="17"/>
         </w:rPr>
-        <w:t>и</w:t>
+        <w:t>н</w:t>
       </w:r>
       <w:r>
         <w:rPr>
@@ -420,7 +591,7 @@
           <w:rFonts w:ascii="sans-serif" w:hAnsi="sans-serif"/>
           <w:sz w:val="17"/>
         </w:rPr>
-        <w:t>й</w:t>
+        <w:t>о</w:t>
       </w:r>
       <w:r>
         <w:rPr>
@@ -450,7 +621,7 @@
           <w:rFonts w:ascii="sans-serif" w:hAnsi="sans-serif"/>
           <w:sz w:val="17"/>
         </w:rPr>
-        <w:t>к</w:t>
+        <w:t>п</w:t>
       </w:r>
       <w:r>
         <w:rPr>
@@ -480,7 +651,7 @@
           <w:rFonts w:ascii="sans-serif" w:hAnsi="sans-serif"/>
           <w:sz w:val="17"/>
         </w:rPr>
-        <w:t>л</w:t>
+        <w:t>р</w:t>
       </w:r>
       <w:r>
         <w:rPr>
@@ -510,7 +681,7 @@
           <w:rFonts w:ascii="sans-serif" w:hAnsi="sans-serif"/>
           <w:sz w:val="17"/>
         </w:rPr>
-        <w:t>м</w:t>
+        <w:t>с</w:t>
       </w:r>
       <w:r>
         <w:rPr>
@@ -540,7 +711,7 @@
           <w:rFonts w:ascii="sans-serif" w:hAnsi="sans-serif"/>
           <w:sz w:val="17"/>
         </w:rPr>
-        <w:t>н</w:t>
+        <w:t>т</w:t>
       </w:r>
       <w:r>
         <w:rPr>
@@ -570,7 +741,7 @@
           <w:rFonts w:ascii="sans-serif" w:hAnsi="sans-serif"/>
           <w:sz w:val="17"/>
         </w:rPr>
-        <w:t>о</w:t>
+        <w:t>у</w:t>
       </w:r>
       <w:r>
         <w:rPr>
@@ -600,7 +771,7 @@
           <w:rFonts w:ascii="sans-serif" w:hAnsi="sans-serif"/>
           <w:sz w:val="17"/>
         </w:rPr>
-        <w:t>п</w:t>
+        <w:t>ф</w:t>
       </w:r>
       <w:r>
         <w:rPr>
@@ -630,7 +801,7 @@
           <w:rFonts w:ascii="sans-serif" w:hAnsi="sans-serif"/>
           <w:sz w:val="17"/>
         </w:rPr>
-        <w:t>р</w:t>
+        <w:t>х</w:t>
       </w:r>
       <w:r>
         <w:rPr>
@@ -660,7 +831,7 @@
           <w:rFonts w:ascii="sans-serif" w:hAnsi="sans-serif"/>
           <w:sz w:val="17"/>
         </w:rPr>
-        <w:t>с</w:t>
+        <w:t>ц</w:t>
       </w:r>
       <w:r>
         <w:rPr>
@@ -690,7 +861,7 @@
           <w:rFonts w:ascii="sans-serif" w:hAnsi="sans-serif"/>
           <w:sz w:val="17"/>
         </w:rPr>
-        <w:t>т</w:t>
+        <w:t>ч</w:t>
       </w:r>
       <w:r>
         <w:rPr>
@@ -720,7 +891,7 @@
           <w:rFonts w:ascii="sans-serif" w:hAnsi="sans-serif"/>
           <w:sz w:val="17"/>
         </w:rPr>
-        <w:t>у</w:t>
+        <w:t>ш</w:t>
       </w:r>
       <w:r>
         <w:rPr>
@@ -750,7 +921,7 @@
           <w:rFonts w:ascii="sans-serif" w:hAnsi="sans-serif"/>
           <w:sz w:val="17"/>
         </w:rPr>
-        <w:t>ф</w:t>
+        <w:t>щ</w:t>
       </w:r>
       <w:r>
         <w:rPr>
@@ -780,7 +951,7 @@
           <w:rFonts w:ascii="sans-serif" w:hAnsi="sans-serif"/>
           <w:sz w:val="17"/>
         </w:rPr>
-        <w:t>х</w:t>
+        <w:t>ъ</w:t>
       </w:r>
       <w:r>
         <w:rPr>
@@ -810,7 +981,7 @@
           <w:rFonts w:ascii="sans-serif" w:hAnsi="sans-serif"/>
           <w:sz w:val="17"/>
         </w:rPr>
-        <w:t>ц</w:t>
+        <w:t>ы</w:t>
       </w:r>
       <w:r>
         <w:rPr>
@@ -840,7 +1011,7 @@
           <w:rFonts w:ascii="sans-serif" w:hAnsi="sans-serif"/>
           <w:sz w:val="17"/>
         </w:rPr>
-        <w:t>ч</w:t>
+        <w:t>ь</w:t>
       </w:r>
       <w:r>
         <w:rPr>
@@ -870,7 +1041,7 @@
           <w:rFonts w:ascii="sans-serif" w:hAnsi="sans-serif"/>
           <w:sz w:val="17"/>
         </w:rPr>
-        <w:t>ш</w:t>
+        <w:t>э</w:t>
       </w:r>
       <w:r>
         <w:rPr>
@@ -900,7 +1071,7 @@
           <w:rFonts w:ascii="sans-serif" w:hAnsi="sans-serif"/>
           <w:sz w:val="17"/>
         </w:rPr>
-        <w:t>щ</w:t>
+        <w:t>ю</w:t>
       </w:r>
       <w:r>
         <w:rPr>
@@ -930,7 +1101,7 @@
           <w:rFonts w:ascii="sans-serif" w:hAnsi="sans-serif"/>
           <w:sz w:val="17"/>
         </w:rPr>
-        <w:t>ъ</w:t>
+        <w:t>я</w:t>
       </w:r>
       <w:r>
         <w:rPr>
@@ -939,157 +1110,6 @@
         </w:rPr>
         <w:t>) обработка и проверка полученных образов,</w:t>
       </w:r>
-    </w:p>
-    <w:p>
-      <w:pPr>
-        <w:pStyle w:val="Normal"/>
-        <w:rPr>
-          <w:rFonts w:ascii="sans-serif" w:hAnsi="sans-serif"/>
-          <w:sz w:val="17"/>
-        </w:rPr>
-      </w:pPr>
-      <w:r>
-        <w:rPr>
-          <w:rFonts w:ascii="sans-serif" w:hAnsi="sans-serif"/>
-          <w:sz w:val="17"/>
-        </w:rPr>
-        <w:tab/>
-      </w:r>
-      <w:r>
-        <w:rPr>
-          <w:rFonts w:ascii="sans-serif" w:hAnsi="sans-serif"/>
-          <w:sz w:val="17"/>
-        </w:rPr>
-        <w:t>ы</w:t>
-      </w:r>
-      <w:r>
-        <w:rPr>
-          <w:rFonts w:ascii="sans-serif" w:hAnsi="sans-serif"/>
-          <w:sz w:val="17"/>
-        </w:rPr>
-        <w:t>) структурирование оцифрованного массива.</w:t>
-      </w:r>
-    </w:p>
-    <w:p>
-      <w:pPr>
-        <w:pStyle w:val="Normal"/>
-        <w:rPr>
-          <w:rFonts w:ascii="sans-serif" w:hAnsi="sans-serif"/>
-          <w:sz w:val="17"/>
-        </w:rPr>
-      </w:pPr>
-      <w:r>
-        <w:rPr>
-          <w:rFonts w:ascii="sans-serif" w:hAnsi="sans-serif"/>
-          <w:sz w:val="17"/>
-        </w:rPr>
-        <w:tab/>
-      </w:r>
-      <w:r>
-        <w:rPr>
-          <w:rFonts w:ascii="sans-serif" w:hAnsi="sans-serif"/>
-          <w:sz w:val="17"/>
-        </w:rPr>
-        <w:t>ь</w:t>
-      </w:r>
-      <w:r>
-        <w:rPr>
-          <w:rFonts w:ascii="sans-serif" w:hAnsi="sans-serif"/>
-          <w:sz w:val="17"/>
-        </w:rPr>
-        <w:t>) выходной контроль качества массивов графических образов.</w:t>
-      </w:r>
-    </w:p>
-    <w:p>
-      <w:pPr>
-        <w:pStyle w:val="Normal"/>
-        <w:rPr>
-          <w:rFonts w:ascii="sans-serif" w:hAnsi="sans-serif"/>
-          <w:sz w:val="17"/>
-        </w:rPr>
-      </w:pPr>
-      <w:r>
-        <w:rPr>
-          <w:rFonts w:ascii="sans-serif" w:hAnsi="sans-serif"/>
-          <w:sz w:val="17"/>
-        </w:rPr>
-        <w:tab/>
-      </w:r>
-      <w:r>
-        <w:rPr>
-          <w:rFonts w:ascii="sans-serif" w:hAnsi="sans-serif"/>
-          <w:sz w:val="17"/>
-        </w:rPr>
-        <w:t>э</w:t>
-      </w:r>
-      <w:r>
-        <w:rPr>
-          <w:rFonts w:ascii="sans-serif" w:hAnsi="sans-serif"/>
-          <w:sz w:val="17"/>
-        </w:rPr>
-        <w:t>) первичный осмотр и структурирование исходных материалов.</w:t>
-      </w:r>
-    </w:p>
-    <w:p>
-      <w:pPr>
-        <w:pStyle w:val="Normal"/>
-        <w:rPr>
-          <w:rFonts w:ascii="sans-serif" w:hAnsi="sans-serif"/>
-          <w:sz w:val="17"/>
-        </w:rPr>
-      </w:pPr>
-      <w:r>
-        <w:rPr>
-          <w:rFonts w:ascii="sans-serif" w:hAnsi="sans-serif"/>
-          <w:sz w:val="17"/>
-        </w:rPr>
-        <w:tab/>
-      </w:r>
-      <w:r>
-        <w:rPr>
-          <w:rFonts w:ascii="sans-serif" w:hAnsi="sans-serif"/>
-          <w:sz w:val="17"/>
-        </w:rPr>
-        <w:t>ю</w:t>
-      </w:r>
-      <w:r>
-        <w:rPr>
-          <w:rFonts w:ascii="sans-serif" w:hAnsi="sans-serif"/>
-          <w:sz w:val="17"/>
-        </w:rPr>
-        <w:t>) сканирование документов.</w:t>
-      </w:r>
-    </w:p>
-    <w:p>
-      <w:pPr>
-        <w:pStyle w:val="Normal"/>
-        <w:rPr>
-          <w:rFonts w:ascii="sans-serif" w:hAnsi="sans-serif"/>
-          <w:sz w:val="17"/>
-        </w:rPr>
-      </w:pPr>
-      <w:r>
-        <w:rPr>
-          <w:rFonts w:ascii="sans-serif" w:hAnsi="sans-serif"/>
-          <w:sz w:val="17"/>
-        </w:rPr>
-        <w:tab/>
-      </w:r>
-      <w:r>
-        <w:rPr>
-          <w:rFonts w:ascii="sans-serif" w:hAnsi="sans-serif"/>
-          <w:sz w:val="17"/>
-        </w:rPr>
-        <w:t>я</w:t>
-      </w:r>
-      <w:r>
-        <w:rPr>
-          <w:rFonts w:ascii="sans-serif" w:hAnsi="sans-serif"/>
-          <w:sz w:val="17"/>
-        </w:rPr>
-        <w:t>) обработка и проверка полученных образов,</w:t>
-      </w:r>
-      <w:bookmarkEnd w:id="1"/>
     </w:p>
     <w:p>
       <w:pPr>

</xml_diff>

<commit_message>
Add numerous error fixes
</commit_message>
<xml_diff>
--- a/src/test/resources/com/wa285/validator/Test.docx
+++ b/src/test/resources/com/wa285/validator/Test.docx
@@ -2309,8 +2309,8 @@
     <w:sectPr>
       <w:headerReference w:type="default" r:id="rId2"/>
       <w:type w:val="nextPage"/>
-      <w:pgSz w:w="11906" w:h="16838"/>
-      <w:pgMar w:left="1134" w:right="850" w:header="397" w:top="850" w:footer="0" w:bottom="567" w:gutter="0"/>
+      <w:pgSz w:w="11909" w:h="16834"/>
+      <w:pgMar w:left="1440" w:right="1440" w:header="1440" w:top="1893" w:footer="0" w:bottom="1440" w:gutter="0"/>
       <w:pgNumType w:start="1" w:fmt="decimal"/>
       <w:formProt w:val="false"/>
       <w:textDirection w:val="lrTb"/>

</xml_diff>